<commit_message>
MaJ JPA, JS et création Angular
</commit_message>
<xml_diff>
--- a/Java-JPA-Commandes.docx
+++ b/Java-JPA-Commandes.docx
@@ -1408,20 +1408,347 @@
         </w:tc>
         <w:tc>
           <w:tcPr>
-            <w:tcW w:w="5103" w:type="dxa"/>
-            <w:gridSpan w:val="2"/>
-          </w:tcPr>
-          <w:p>
-            <w:pPr>
-              <w:pStyle w:val="E-Code"/>
-            </w:pPr>
-          </w:p>
-        </w:tc>
-        <w:tc>
-          <w:tcPr>
-            <w:tcW w:w="5103" w:type="dxa"/>
-          </w:tcPr>
-          <w:p/>
+            <w:tcW w:w="10206" w:type="dxa"/>
+            <w:gridSpan w:val="3"/>
+          </w:tcPr>
+          <w:p>
+            <w:r>
+              <w:t xml:space="preserve">options de </w:t>
+            </w:r>
+            <w:proofErr w:type="gramStart"/>
+            <w:r>
+              <w:rPr>
+                <w:rStyle w:val="E-CodeCar"/>
+                <w:b/>
+              </w:rPr>
+              <w:t>@</w:t>
+            </w:r>
+            <w:proofErr w:type="spellStart"/>
+            <w:r>
+              <w:rPr>
+                <w:rStyle w:val="E-CodeCar"/>
+                <w:b/>
+              </w:rPr>
+              <w:t>Column</w:t>
+            </w:r>
+            <w:proofErr w:type="spellEnd"/>
+            <w:r>
+              <w:rPr>
+                <w:rStyle w:val="E-CodeCar"/>
+                <w:b/>
+              </w:rPr>
+              <w:t>(</w:t>
+            </w:r>
+            <w:proofErr w:type="gramEnd"/>
+            <w:r>
+              <w:rPr>
+                <w:rStyle w:val="E-CodeCar"/>
+                <w:b/>
+              </w:rPr>
+              <w:t xml:space="preserve">   )</w:t>
+            </w:r>
+          </w:p>
+          <w:p>
+            <w:pPr>
+              <w:pStyle w:val="Paragraphedeliste"/>
+              <w:numPr>
+                <w:ilvl w:val="0"/>
+                <w:numId w:val="9"/>
+              </w:numPr>
+              <w:ind w:left="175" w:hanging="142"/>
+            </w:pPr>
+            <w:proofErr w:type="spellStart"/>
+            <w:r>
+              <w:rPr>
+                <w:rStyle w:val="E-CodeCar"/>
+                <w:b/>
+              </w:rPr>
+              <w:t>name</w:t>
+            </w:r>
+            <w:proofErr w:type="spellEnd"/>
+            <w:r>
+              <w:t xml:space="preserve"> </w:t>
+            </w:r>
+            <w:r>
+              <w:tab/>
+            </w:r>
+            <w:r>
+              <w:t>nom de la colonne</w:t>
+            </w:r>
+          </w:p>
+          <w:p>
+            <w:pPr>
+              <w:pStyle w:val="Paragraphedeliste"/>
+              <w:numPr>
+                <w:ilvl w:val="0"/>
+                <w:numId w:val="9"/>
+              </w:numPr>
+              <w:ind w:left="175" w:hanging="142"/>
+            </w:pPr>
+            <w:r>
+              <w:rPr>
+                <w:rStyle w:val="E-CodeCar"/>
+                <w:b/>
+              </w:rPr>
+              <w:t>unique</w:t>
+            </w:r>
+            <w:r>
+              <w:t xml:space="preserve"> </w:t>
+            </w:r>
+            <w:r>
+              <w:tab/>
+            </w:r>
+            <w:r>
+              <w:t>permet de créer une contrai</w:t>
+            </w:r>
+            <w:r>
+              <w:t>n</w:t>
+            </w:r>
+            <w:r>
+              <w:t>te d’unicité uniquement sur ce champ</w:t>
+            </w:r>
+          </w:p>
+          <w:p>
+            <w:pPr>
+              <w:pStyle w:val="Paragraphedeliste"/>
+              <w:numPr>
+                <w:ilvl w:val="0"/>
+                <w:numId w:val="9"/>
+              </w:numPr>
+              <w:ind w:left="175" w:hanging="142"/>
+            </w:pPr>
+            <w:proofErr w:type="spellStart"/>
+            <w:r>
+              <w:rPr>
+                <w:rStyle w:val="E-CodeCar"/>
+                <w:b/>
+              </w:rPr>
+              <w:t>nullable</w:t>
+            </w:r>
+            <w:proofErr w:type="spellEnd"/>
+            <w:r>
+              <w:t xml:space="preserve"> </w:t>
+            </w:r>
+            <w:r>
+              <w:tab/>
+            </w:r>
+            <w:r>
+              <w:t xml:space="preserve">champ </w:t>
+            </w:r>
+            <w:r>
+              <w:rPr>
+                <w:rStyle w:val="E-CodeCar"/>
+              </w:rPr>
+              <w:t xml:space="preserve">not </w:t>
+            </w:r>
+            <w:proofErr w:type="spellStart"/>
+            <w:r>
+              <w:rPr>
+                <w:rStyle w:val="E-CodeCar"/>
+              </w:rPr>
+              <w:t>null</w:t>
+            </w:r>
+            <w:proofErr w:type="spellEnd"/>
+            <w:r>
+              <w:t xml:space="preserve"> ou non (défaut : </w:t>
+            </w:r>
+            <w:proofErr w:type="spellStart"/>
+            <w:r>
+              <w:t>true</w:t>
+            </w:r>
+            <w:proofErr w:type="spellEnd"/>
+            <w:r>
+              <w:t>)</w:t>
+            </w:r>
+          </w:p>
+          <w:p>
+            <w:pPr>
+              <w:pStyle w:val="Paragraphedeliste"/>
+              <w:numPr>
+                <w:ilvl w:val="0"/>
+                <w:numId w:val="9"/>
+              </w:numPr>
+              <w:ind w:left="175" w:hanging="142"/>
+            </w:pPr>
+            <w:proofErr w:type="spellStart"/>
+            <w:r>
+              <w:rPr>
+                <w:rStyle w:val="E-CodeCar"/>
+                <w:b/>
+              </w:rPr>
+              <w:t>insertable</w:t>
+            </w:r>
+            <w:proofErr w:type="spellEnd"/>
+            <w:r>
+              <w:t xml:space="preserve"> </w:t>
+            </w:r>
+            <w:r>
+              <w:tab/>
+            </w:r>
+            <w:proofErr w:type="spellStart"/>
+            <w:r>
+              <w:t>inclu</w:t>
+            </w:r>
+            <w:proofErr w:type="spellEnd"/>
+            <w:r>
+              <w:t xml:space="preserve"> dans les ordres SQL INSERT (défaut : </w:t>
+            </w:r>
+            <w:proofErr w:type="spellStart"/>
+            <w:r>
+              <w:t>true</w:t>
+            </w:r>
+            <w:proofErr w:type="spellEnd"/>
+            <w:r>
+              <w:t>)</w:t>
+            </w:r>
+          </w:p>
+          <w:p>
+            <w:pPr>
+              <w:pStyle w:val="Paragraphedeliste"/>
+              <w:numPr>
+                <w:ilvl w:val="0"/>
+                <w:numId w:val="9"/>
+              </w:numPr>
+              <w:ind w:left="175" w:hanging="142"/>
+            </w:pPr>
+            <w:proofErr w:type="spellStart"/>
+            <w:r>
+              <w:rPr>
+                <w:rStyle w:val="E-CodeCar"/>
+                <w:b/>
+              </w:rPr>
+              <w:t>updatable</w:t>
+            </w:r>
+            <w:proofErr w:type="spellEnd"/>
+            <w:r>
+              <w:t xml:space="preserve"> </w:t>
+            </w:r>
+            <w:r>
+              <w:tab/>
+            </w:r>
+            <w:proofErr w:type="spellStart"/>
+            <w:r>
+              <w:t>inclu</w:t>
+            </w:r>
+            <w:proofErr w:type="spellEnd"/>
+            <w:r>
+              <w:t xml:space="preserve"> dans les ordres SQL </w:t>
+            </w:r>
+            <w:r>
+              <w:t>UPDATE</w:t>
+            </w:r>
+            <w:r>
+              <w:t xml:space="preserve"> (défaut : </w:t>
+            </w:r>
+            <w:proofErr w:type="spellStart"/>
+            <w:r>
+              <w:t>true</w:t>
+            </w:r>
+            <w:proofErr w:type="spellEnd"/>
+            <w:r>
+              <w:t>)</w:t>
+            </w:r>
+          </w:p>
+          <w:p>
+            <w:pPr>
+              <w:pStyle w:val="Paragraphedeliste"/>
+              <w:numPr>
+                <w:ilvl w:val="0"/>
+                <w:numId w:val="9"/>
+              </w:numPr>
+              <w:ind w:left="175" w:hanging="142"/>
+            </w:pPr>
+            <w:proofErr w:type="spellStart"/>
+            <w:r>
+              <w:rPr>
+                <w:rStyle w:val="E-CodeCar"/>
+                <w:b/>
+              </w:rPr>
+              <w:t>length</w:t>
+            </w:r>
+            <w:proofErr w:type="spellEnd"/>
+            <w:r>
+              <w:t xml:space="preserve"> </w:t>
+            </w:r>
+            <w:r>
+              <w:tab/>
+            </w:r>
+            <w:r>
+              <w:t>ajuste la longueur d’un champ string</w:t>
+            </w:r>
+            <w:r>
+              <w:t xml:space="preserve"> </w:t>
+            </w:r>
+            <w:r>
+              <w:t>(par défaut : 255)</w:t>
+            </w:r>
+          </w:p>
+          <w:p>
+            <w:pPr>
+              <w:pStyle w:val="Paragraphedeliste"/>
+              <w:numPr>
+                <w:ilvl w:val="0"/>
+                <w:numId w:val="9"/>
+              </w:numPr>
+              <w:ind w:left="175" w:hanging="142"/>
+            </w:pPr>
+            <w:proofErr w:type="spellStart"/>
+            <w:r>
+              <w:rPr>
+                <w:rStyle w:val="E-CodeCar"/>
+                <w:b/>
+              </w:rPr>
+              <w:t>precision</w:t>
+            </w:r>
+            <w:proofErr w:type="spellEnd"/>
+            <w:r>
+              <w:rPr>
+                <w:rStyle w:val="E-CodeCar"/>
+                <w:b/>
+              </w:rPr>
+              <w:tab/>
+            </w:r>
+            <w:r>
+              <w:t xml:space="preserve"> ajuste le nombre de chiffres d’un champ décimal stoc</w:t>
+            </w:r>
+            <w:r>
+              <w:t xml:space="preserve">kées (à gauche et à droite du séparateur </w:t>
+            </w:r>
+            <w:r>
+              <w:t>décimal)</w:t>
+            </w:r>
+          </w:p>
+          <w:p>
+            <w:pPr>
+              <w:pStyle w:val="Paragraphedeliste"/>
+              <w:numPr>
+                <w:ilvl w:val="0"/>
+                <w:numId w:val="9"/>
+              </w:numPr>
+              <w:ind w:left="175" w:hanging="142"/>
+            </w:pPr>
+            <w:proofErr w:type="spellStart"/>
+            <w:r>
+              <w:rPr>
+                <w:rStyle w:val="E-CodeCar"/>
+                <w:b/>
+              </w:rPr>
+              <w:t>scale</w:t>
+            </w:r>
+            <w:proofErr w:type="spellEnd"/>
+            <w:r>
+              <w:t xml:space="preserve"> </w:t>
+            </w:r>
+            <w:r>
+              <w:tab/>
+            </w:r>
+            <w:r>
+              <w:tab/>
+            </w:r>
+            <w:r>
+              <w:t>ajuste le nombre de chiffre après le séparateur décimal (par défaut : 0)</w:t>
+            </w:r>
+          </w:p>
         </w:tc>
       </w:tr>
       <w:tr>
@@ -1572,6 +1899,7 @@
               <w:rPr>
                 <w:rStyle w:val="B-AttentionCar"/>
               </w:rPr>
+              <w:lastRenderedPageBreak/>
               <w:t xml:space="preserve">ATTENTION : </w:t>
             </w:r>
             <w:r>
@@ -1598,12 +1926,205 @@
             <w:pPr>
               <w:pStyle w:val="A-Important"/>
             </w:pPr>
+            <w:proofErr w:type="spellStart"/>
             <w:r>
               <w:lastRenderedPageBreak/>
+              <w:t>java.time</w:t>
+            </w:r>
+            <w:proofErr w:type="spellEnd"/>
+          </w:p>
+        </w:tc>
+        <w:tc>
+          <w:tcPr>
+            <w:tcW w:w="4110" w:type="dxa"/>
+          </w:tcPr>
+          <w:p>
+            <w:r>
+              <w:t>p</w:t>
+            </w:r>
+            <w:r>
+              <w:t xml:space="preserve">our les paramètres de type </w:t>
+            </w:r>
+            <w:proofErr w:type="spellStart"/>
+            <w:r>
+              <w:rPr>
+                <w:rStyle w:val="B-AttentionCar"/>
+              </w:rPr>
+              <w:t>java.time</w:t>
+            </w:r>
+            <w:proofErr w:type="spellEnd"/>
+            <w:r>
+              <w:t xml:space="preserve"> (Instant, </w:t>
+            </w:r>
+            <w:proofErr w:type="spellStart"/>
+            <w:r>
+              <w:t>LocalDate</w:t>
+            </w:r>
+            <w:proofErr w:type="spellEnd"/>
+            <w:r>
+              <w:t>, ...)</w:t>
+            </w:r>
+          </w:p>
+        </w:tc>
+        <w:tc>
+          <w:tcPr>
+            <w:tcW w:w="5954" w:type="dxa"/>
+          </w:tcPr>
+          <w:p>
+            <w:pPr>
+              <w:pStyle w:val="E-Code"/>
+            </w:pPr>
+            <w:proofErr w:type="gramStart"/>
+            <w:r>
               <w:t>@</w:t>
             </w:r>
             <w:proofErr w:type="spellStart"/>
             <w:r>
+              <w:t>Column</w:t>
+            </w:r>
+            <w:proofErr w:type="spellEnd"/>
+            <w:r>
+              <w:t>(</w:t>
+            </w:r>
+            <w:proofErr w:type="spellStart"/>
+            <w:proofErr w:type="gramEnd"/>
+            <w:r>
+              <w:t>nullable</w:t>
+            </w:r>
+            <w:proofErr w:type="spellEnd"/>
+            <w:r>
+              <w:t xml:space="preserve"> = false, </w:t>
+            </w:r>
+            <w:proofErr w:type="spellStart"/>
+            <w:r>
+              <w:t>columnDefinition</w:t>
+            </w:r>
+            <w:proofErr w:type="spellEnd"/>
+            <w:r>
+              <w:t xml:space="preserve"> = </w:t>
+            </w:r>
+            <w:r>
+              <w:rPr>
+                <w:rStyle w:val="E-CodeGrasCar"/>
+              </w:rPr>
+              <w:t>"TIMESTAMP WITH TIME ZONE"</w:t>
+            </w:r>
+            <w:r>
+              <w:t>)</w:t>
+            </w:r>
+          </w:p>
+          <w:p>
+            <w:pPr>
+              <w:pStyle w:val="E-Code"/>
+            </w:pPr>
+            <w:proofErr w:type="spellStart"/>
+            <w:r>
+              <w:t>private</w:t>
+            </w:r>
+            <w:proofErr w:type="spellEnd"/>
+            <w:r>
+              <w:t xml:space="preserve"> Instant </w:t>
+            </w:r>
+            <w:proofErr w:type="spellStart"/>
+            <w:r>
+              <w:t>creation</w:t>
+            </w:r>
+            <w:proofErr w:type="spellEnd"/>
+            <w:r>
+              <w:t>;</w:t>
+            </w:r>
+          </w:p>
+        </w:tc>
+        <w:tc>
+          <w:tcPr>
+            <w:tcW w:w="5103" w:type="dxa"/>
+            <w:gridSpan w:val="2"/>
+          </w:tcPr>
+          <w:p>
+            <w:pPr>
+              <w:pStyle w:val="E-Code"/>
+            </w:pPr>
+          </w:p>
+        </w:tc>
+        <w:tc>
+          <w:tcPr>
+            <w:tcW w:w="5103" w:type="dxa"/>
+          </w:tcPr>
+          <w:p>
+            <w:pPr>
+              <w:rPr>
+                <w:rStyle w:val="B-AttentionCar"/>
+              </w:rPr>
+            </w:pPr>
+            <w:proofErr w:type="spellStart"/>
+            <w:r>
+              <w:rPr>
+                <w:rStyle w:val="C-RemarqueCar"/>
+              </w:rPr>
+              <w:t>Rq</w:t>
+            </w:r>
+            <w:proofErr w:type="spellEnd"/>
+            <w:r>
+              <w:rPr>
+                <w:rStyle w:val="C-RemarqueCar"/>
+              </w:rPr>
+              <w:t>:</w:t>
+            </w:r>
+            <w:r>
+              <w:rPr>
+                <w:rStyle w:val="B-AttentionCar"/>
+              </w:rPr>
+              <w:t xml:space="preserve"> </w:t>
+            </w:r>
+            <w:r>
+              <w:t xml:space="preserve">stocker la date avec </w:t>
+            </w:r>
+            <w:r>
+              <w:rPr>
+                <w:rStyle w:val="E-CodeCar"/>
+              </w:rPr>
+              <w:t>"TIMESTAMP WITH TIME ZONE"</w:t>
+            </w:r>
+            <w:r>
+              <w:t xml:space="preserve"> </w:t>
+            </w:r>
+            <w:r>
+              <w:t>permettra</w:t>
+            </w:r>
+            <w:r>
+              <w:t xml:space="preserve"> d</w:t>
+            </w:r>
+            <w:bookmarkStart w:id="0" w:name="_GoBack"/>
+            <w:bookmarkEnd w:id="0"/>
+            <w:r>
+              <w:t xml:space="preserve">e la réutiliser </w:t>
+            </w:r>
+            <w:r>
+              <w:rPr>
+                <w:rStyle w:val="A-ImportantCar"/>
+              </w:rPr>
+              <w:t>facilement</w:t>
+            </w:r>
+            <w:r>
+              <w:t xml:space="preserve"> en l'adaptant selon la time zone de l'utilisateur</w:t>
+            </w:r>
+          </w:p>
+        </w:tc>
+      </w:tr>
+      <w:tr>
+        <w:tc>
+          <w:tcPr>
+            <w:tcW w:w="1844" w:type="dxa"/>
+          </w:tcPr>
+          <w:p>
+            <w:pPr>
+              <w:pStyle w:val="A-Important"/>
+            </w:pPr>
+            <w:r>
+              <w:t>@</w:t>
+            </w:r>
+            <w:proofErr w:type="spellStart"/>
+            <w:r>
               <w:t>Enumerated</w:t>
             </w:r>
             <w:proofErr w:type="spellEnd"/>
@@ -1632,6 +2153,91 @@
             <w:pPr>
               <w:pStyle w:val="E-Code"/>
             </w:pPr>
+            <w:proofErr w:type="gramStart"/>
+            <w:r>
+              <w:t>@</w:t>
+            </w:r>
+            <w:proofErr w:type="spellStart"/>
+            <w:r>
+              <w:t>Column</w:t>
+            </w:r>
+            <w:proofErr w:type="spellEnd"/>
+            <w:r>
+              <w:t>(</w:t>
+            </w:r>
+            <w:proofErr w:type="spellStart"/>
+            <w:proofErr w:type="gramEnd"/>
+            <w:r>
+              <w:t>name</w:t>
+            </w:r>
+            <w:proofErr w:type="spellEnd"/>
+            <w:r>
+              <w:t>="</w:t>
+            </w:r>
+            <w:proofErr w:type="spellStart"/>
+            <w:r>
+              <w:t>power_source</w:t>
+            </w:r>
+            <w:proofErr w:type="spellEnd"/>
+            <w:r>
+              <w:t xml:space="preserve">", </w:t>
+            </w:r>
+            <w:proofErr w:type="spellStart"/>
+            <w:r>
+              <w:t>nullable</w:t>
+            </w:r>
+            <w:proofErr w:type="spellEnd"/>
+            <w:r>
+              <w:t xml:space="preserve"> = false)</w:t>
+            </w:r>
+          </w:p>
+          <w:p>
+            <w:pPr>
+              <w:pStyle w:val="E-Code"/>
+            </w:pPr>
+            <w:r>
+              <w:t>@</w:t>
+            </w:r>
+            <w:proofErr w:type="spellStart"/>
+            <w:r>
+              <w:t>Enumerated</w:t>
+            </w:r>
+            <w:proofErr w:type="spellEnd"/>
+            <w:r>
+              <w:t>(</w:t>
+            </w:r>
+            <w:proofErr w:type="spellStart"/>
+            <w:r>
+              <w:t>EnumType.STRING</w:t>
+            </w:r>
+            <w:proofErr w:type="spellEnd"/>
+            <w:r>
+              <w:t>)</w:t>
+            </w:r>
+          </w:p>
+          <w:p>
+            <w:pPr>
+              <w:pStyle w:val="E-Code"/>
+            </w:pPr>
+            <w:r>
+              <w:t xml:space="preserve">public </w:t>
+            </w:r>
+            <w:proofErr w:type="spellStart"/>
+            <w:r>
+              <w:t>PowerSource</w:t>
+            </w:r>
+            <w:proofErr w:type="spellEnd"/>
+            <w:r>
+              <w:t xml:space="preserve"> </w:t>
+            </w:r>
+            <w:proofErr w:type="spellStart"/>
+            <w:r>
+              <w:t>powerSource</w:t>
+            </w:r>
+            <w:proofErr w:type="spellEnd"/>
+            <w:r>
+              <w:t>;</w:t>
+            </w:r>
           </w:p>
         </w:tc>
         <w:tc>
@@ -3243,7 +3849,12 @@
           </w:tcPr>
           <w:p>
             <w:r>
-              <w:t>inclus automatiquement les variables d'une classe à un élément comme s'il s'agissait de ses propres variables</w:t>
+              <w:lastRenderedPageBreak/>
+              <w:t xml:space="preserve">inclus automatiquement les variables </w:t>
+            </w:r>
+            <w:r>
+              <w:lastRenderedPageBreak/>
+              <w:t>d'une classe à un élément comme s'il s'agissait de ses propres variables</w:t>
             </w:r>
           </w:p>
           <w:p/>
@@ -3257,11 +3868,7 @@
             </w:r>
             <w:proofErr w:type="gramEnd"/>
             <w:r>
-              <w:t xml:space="preserve"> les colonnes NOM, </w:t>
-            </w:r>
-            <w:r>
-              <w:lastRenderedPageBreak/>
-              <w:t>PRENOM, NUMERO, RUE, CODE_POSTAL et VILLE)</w:t>
+              <w:t xml:space="preserve"> les colonnes NOM, PRENOM, NUMERO, RUE, CODE_POSTAL et VILLE)</w:t>
             </w:r>
           </w:p>
         </w:tc>
@@ -3289,6 +3896,7 @@
               <w:pStyle w:val="E-Code"/>
             </w:pPr>
             <w:r>
+              <w:lastRenderedPageBreak/>
               <w:t>public class Adresse {</w:t>
             </w:r>
           </w:p>
@@ -3403,7 +4011,6 @@
               <w:pStyle w:val="E-Code"/>
             </w:pPr>
             <w:r>
-              <w:lastRenderedPageBreak/>
               <w:t xml:space="preserve">   </w:t>
             </w:r>
             <w:proofErr w:type="gramStart"/>
@@ -3540,6 +4147,7 @@
             </w:pPr>
             <w:proofErr w:type="gramStart"/>
             <w:r>
+              <w:lastRenderedPageBreak/>
               <w:t>@Table(</w:t>
             </w:r>
             <w:proofErr w:type="spellStart"/>
@@ -3626,7 +4234,6 @@
               <w:pStyle w:val="E-Code"/>
             </w:pPr>
             <w:r>
-              <w:lastRenderedPageBreak/>
               <w:t xml:space="preserve">   </w:t>
             </w:r>
             <w:proofErr w:type="spellStart"/>
@@ -3774,6 +4381,7 @@
               <w:rPr>
                 <w:rStyle w:val="B-AttentionCar"/>
               </w:rPr>
+              <w:lastRenderedPageBreak/>
               <w:t>ne doit pas contenir d'ID</w:t>
             </w:r>
             <w:r>
@@ -5039,6 +5647,7 @@
               <w:ind w:left="459" w:hanging="284"/>
             </w:pPr>
             <w:r>
+              <w:lastRenderedPageBreak/>
               <w:t xml:space="preserve"> - =&gt; jointure pour chaque requête par le SGBD (</w:t>
             </w:r>
             <w:proofErr w:type="spellStart"/>
@@ -5068,6 +5677,7 @@
               <w:pStyle w:val="E-Code"/>
             </w:pPr>
             <w:r>
+              <w:lastRenderedPageBreak/>
               <w:t>@</w:t>
             </w:r>
             <w:proofErr w:type="spellStart"/>
@@ -5502,7 +6112,6 @@
               <w:pStyle w:val="A-Important"/>
             </w:pPr>
             <w:r>
-              <w:lastRenderedPageBreak/>
               <w:t>@</w:t>
             </w:r>
             <w:proofErr w:type="spellStart"/>
@@ -6179,13 +6788,7 @@
               <w:t>après</w:t>
             </w:r>
             <w:r>
-              <w:t xml:space="preserve"> l'enregistrement</w:t>
-            </w:r>
-            <w:r>
-              <w:t xml:space="preserve">, </w:t>
-            </w:r>
-            <w:r>
-              <w:t xml:space="preserve">la </w:t>
+              <w:t xml:space="preserve"> l'enregistrement, la </w:t>
             </w:r>
             <w:proofErr w:type="spellStart"/>
             <w:r>
@@ -6208,8 +6811,6 @@
             <w:r>
               <w:t xml:space="preserve"> la création du POJO à partir des infos issues de la DB)</w:t>
             </w:r>
-            <w:bookmarkStart w:id="0" w:name="_GoBack"/>
-            <w:bookmarkEnd w:id="0"/>
           </w:p>
         </w:tc>
         <w:tc>
@@ -7194,6 +7795,7 @@
             <w:proofErr w:type="spellStart"/>
             <w:proofErr w:type="gramStart"/>
             <w:r>
+              <w:lastRenderedPageBreak/>
               <w:t>query</w:t>
             </w:r>
             <w:r>
@@ -8063,7 +8665,11 @@
               <w:jc w:val="center"/>
             </w:pPr>
             <w:r>
-              <w:t>enregistre les modifications effectuées sur les valeurs d'un élément issu de la DB</w:t>
+              <w:t xml:space="preserve">enregistre les modifications effectuées sur les valeurs d'un élément issu de la </w:t>
+            </w:r>
+            <w:r>
+              <w:lastRenderedPageBreak/>
+              <w:t>DB</w:t>
             </w:r>
           </w:p>
         </w:tc>
@@ -8112,6 +8718,7 @@
               <w:jc w:val="center"/>
             </w:pPr>
             <w:r>
+              <w:lastRenderedPageBreak/>
               <w:t>.</w:t>
             </w:r>
             <w:proofErr w:type="spellStart"/>
@@ -8237,11 +8844,7 @@
             </w:pPr>
             <w:proofErr w:type="spellStart"/>
             <w:r>
-              <w:t>EntityTransacti</w:t>
-            </w:r>
-            <w:r>
-              <w:lastRenderedPageBreak/>
-              <w:t>on</w:t>
+              <w:t>EntityTransaction</w:t>
             </w:r>
             <w:proofErr w:type="spellEnd"/>
           </w:p>
@@ -8253,12 +8856,7 @@
           </w:tcPr>
           <w:p>
             <w:r>
-              <w:lastRenderedPageBreak/>
-              <w:t xml:space="preserve">objet permettant (en association avec </w:t>
-            </w:r>
-            <w:r>
-              <w:lastRenderedPageBreak/>
-              <w:t>l'</w:t>
+              <w:t>objet permettant (en association avec l'</w:t>
             </w:r>
             <w:proofErr w:type="spellStart"/>
             <w:r>
@@ -8315,7 +8913,6 @@
               <w:jc w:val="center"/>
             </w:pPr>
             <w:r>
-              <w:lastRenderedPageBreak/>
               <w:t>.</w:t>
             </w:r>
             <w:proofErr w:type="spellStart"/>
@@ -10384,6 +10981,120 @@
     </w:lvl>
   </w:abstractNum>
   <w:abstractNum w:abstractNumId="6">
+    <w:nsid w:val="6C7A63C2"/>
+    <w:multiLevelType w:val="hybridMultilevel"/>
+    <w:tmpl w:val="7C380FDE"/>
+    <w:lvl w:ilvl="0" w:tplc="CCF2FEB2">
+      <w:numFmt w:val="bullet"/>
+      <w:lvlText w:val="-"/>
+      <w:lvlJc w:val="left"/>
+      <w:pPr>
+        <w:ind w:left="720" w:hanging="360"/>
+      </w:pPr>
+      <w:rPr>
+        <w:rFonts w:ascii="Calibri Light" w:eastAsiaTheme="minorHAnsi" w:hAnsi="Calibri Light" w:cstheme="minorBidi" w:hint="default"/>
+        <w:b/>
+        <w:color w:val="000000" w:themeColor="text1"/>
+      </w:rPr>
+    </w:lvl>
+    <w:lvl w:ilvl="1" w:tplc="040C0003" w:tentative="1">
+      <w:start w:val="1"/>
+      <w:numFmt w:val="bullet"/>
+      <w:lvlText w:val="o"/>
+      <w:lvlJc w:val="left"/>
+      <w:pPr>
+        <w:ind w:left="1440" w:hanging="360"/>
+      </w:pPr>
+      <w:rPr>
+        <w:rFonts w:ascii="Courier New" w:hAnsi="Courier New" w:cs="Courier New" w:hint="default"/>
+      </w:rPr>
+    </w:lvl>
+    <w:lvl w:ilvl="2" w:tplc="040C0005" w:tentative="1">
+      <w:start w:val="1"/>
+      <w:numFmt w:val="bullet"/>
+      <w:lvlText w:val=""/>
+      <w:lvlJc w:val="left"/>
+      <w:pPr>
+        <w:ind w:left="2160" w:hanging="360"/>
+      </w:pPr>
+      <w:rPr>
+        <w:rFonts w:ascii="Wingdings" w:hAnsi="Wingdings" w:hint="default"/>
+      </w:rPr>
+    </w:lvl>
+    <w:lvl w:ilvl="3" w:tplc="040C0001" w:tentative="1">
+      <w:start w:val="1"/>
+      <w:numFmt w:val="bullet"/>
+      <w:lvlText w:val=""/>
+      <w:lvlJc w:val="left"/>
+      <w:pPr>
+        <w:ind w:left="2880" w:hanging="360"/>
+      </w:pPr>
+      <w:rPr>
+        <w:rFonts w:ascii="Symbol" w:hAnsi="Symbol" w:hint="default"/>
+      </w:rPr>
+    </w:lvl>
+    <w:lvl w:ilvl="4" w:tplc="040C0003" w:tentative="1">
+      <w:start w:val="1"/>
+      <w:numFmt w:val="bullet"/>
+      <w:lvlText w:val="o"/>
+      <w:lvlJc w:val="left"/>
+      <w:pPr>
+        <w:ind w:left="3600" w:hanging="360"/>
+      </w:pPr>
+      <w:rPr>
+        <w:rFonts w:ascii="Courier New" w:hAnsi="Courier New" w:cs="Courier New" w:hint="default"/>
+      </w:rPr>
+    </w:lvl>
+    <w:lvl w:ilvl="5" w:tplc="040C0005" w:tentative="1">
+      <w:start w:val="1"/>
+      <w:numFmt w:val="bullet"/>
+      <w:lvlText w:val=""/>
+      <w:lvlJc w:val="left"/>
+      <w:pPr>
+        <w:ind w:left="4320" w:hanging="360"/>
+      </w:pPr>
+      <w:rPr>
+        <w:rFonts w:ascii="Wingdings" w:hAnsi="Wingdings" w:hint="default"/>
+      </w:rPr>
+    </w:lvl>
+    <w:lvl w:ilvl="6" w:tplc="040C0001" w:tentative="1">
+      <w:start w:val="1"/>
+      <w:numFmt w:val="bullet"/>
+      <w:lvlText w:val=""/>
+      <w:lvlJc w:val="left"/>
+      <w:pPr>
+        <w:ind w:left="5040" w:hanging="360"/>
+      </w:pPr>
+      <w:rPr>
+        <w:rFonts w:ascii="Symbol" w:hAnsi="Symbol" w:hint="default"/>
+      </w:rPr>
+    </w:lvl>
+    <w:lvl w:ilvl="7" w:tplc="040C0003" w:tentative="1">
+      <w:start w:val="1"/>
+      <w:numFmt w:val="bullet"/>
+      <w:lvlText w:val="o"/>
+      <w:lvlJc w:val="left"/>
+      <w:pPr>
+        <w:ind w:left="5760" w:hanging="360"/>
+      </w:pPr>
+      <w:rPr>
+        <w:rFonts w:ascii="Courier New" w:hAnsi="Courier New" w:cs="Courier New" w:hint="default"/>
+      </w:rPr>
+    </w:lvl>
+    <w:lvl w:ilvl="8" w:tplc="040C0005" w:tentative="1">
+      <w:start w:val="1"/>
+      <w:numFmt w:val="bullet"/>
+      <w:lvlText w:val=""/>
+      <w:lvlJc w:val="left"/>
+      <w:pPr>
+        <w:ind w:left="6480" w:hanging="360"/>
+      </w:pPr>
+      <w:rPr>
+        <w:rFonts w:ascii="Wingdings" w:hAnsi="Wingdings" w:hint="default"/>
+      </w:rPr>
+    </w:lvl>
+  </w:abstractNum>
+  <w:abstractNum w:abstractNumId="7">
     <w:nsid w:val="735F5548"/>
     <w:multiLevelType w:val="hybridMultilevel"/>
     <w:tmpl w:val="EE76AA5A"/>
@@ -10495,7 +11206,7 @@
       </w:rPr>
     </w:lvl>
   </w:abstractNum>
-  <w:abstractNum w:abstractNumId="7">
+  <w:abstractNum w:abstractNumId="8">
     <w:nsid w:val="7ED20879"/>
     <w:multiLevelType w:val="hybridMultilevel"/>
     <w:tmpl w:val="9DB0D530"/>
@@ -10623,12 +11334,15 @@
     <w:abstractNumId w:val="2"/>
   </w:num>
   <w:num w:numId="6">
-    <w:abstractNumId w:val="7"/>
+    <w:abstractNumId w:val="8"/>
   </w:num>
   <w:num w:numId="7">
     <w:abstractNumId w:val="4"/>
   </w:num>
   <w:num w:numId="8">
+    <w:abstractNumId w:val="7"/>
+  </w:num>
+  <w:num w:numId="9">
     <w:abstractNumId w:val="6"/>
   </w:num>
 </w:numbering>
@@ -10805,7 +11519,6 @@
   <w:style w:type="character" w:default="1" w:styleId="Policepardfaut">
     <w:name w:val="Default Paragraph Font"/>
     <w:uiPriority w:val="1"/>
-    <w:semiHidden/>
     <w:unhideWhenUsed/>
   </w:style>
   <w:style w:type="table" w:default="1" w:styleId="TableauNormal">
@@ -11221,7 +11934,6 @@
   <w:style w:type="character" w:default="1" w:styleId="Policepardfaut">
     <w:name w:val="Default Paragraph Font"/>
     <w:uiPriority w:val="1"/>
-    <w:semiHidden/>
     <w:unhideWhenUsed/>
   </w:style>
   <w:style w:type="table" w:default="1" w:styleId="TableauNormal">

</xml_diff>